<commit_message>
Removed references not updated by Ctrl+A and F9
</commit_message>
<xml_diff>
--- a/Template.docx
+++ b/Template.docx
@@ -12,8 +12,6 @@
       </w:sdtPr>
       <w:sdtEndPr/>
       <w:sdtContent>
-        <w:bookmarkStart w:id="0" w:name="_GoBack" w:displacedByCustomXml="prev"/>
-        <w:bookmarkEnd w:id="0" w:displacedByCustomXml="prev"/>
         <w:p>
           <w:r>
             <w:rPr>
@@ -636,6 +634,8 @@
       </w:sdtContent>
     </w:sdt>
     <w:p>
+      <w:bookmarkStart w:id="0" w:name="_GoBack"/>
+      <w:bookmarkEnd w:id="0"/>
       <w:r>
         <w:br w:type="page"/>
       </w:r>
@@ -700,14 +700,6 @@
     <w:pPr>
       <w:pStyle w:val="Footer"/>
     </w:pPr>
-    <w:fldSimple w:instr=" FILENAME \* MERGEFORMAT ">
-      <w:r>
-        <w:rPr>
-          <w:noProof/>
-        </w:rPr>
-        <w:t>Template.docx</w:t>
-      </w:r>
-    </w:fldSimple>
     <w:r>
       <w:tab/>
     </w:r>
@@ -1816,6 +1808,7 @@
     <w:rsid w:val="00324632"/>
     <w:rsid w:val="005E6CC6"/>
     <w:rsid w:val="00774F6E"/>
+    <w:rsid w:val="00CE51FB"/>
     <w:rsid w:val="00D76EE8"/>
     <w:rsid w:val="00F557FD"/>
   </w:rsids>
@@ -2596,7 +2589,7 @@
 </file>
 
 <file path=customXml/itemProps1.xml><?xml version="1.0" encoding="utf-8"?>
-<ds:datastoreItem xmlns:ds="http://schemas.openxmlformats.org/officeDocument/2006/customXml" ds:itemID="{1C41E42C-7D70-4D0F-97C8-42D6473047BF}">
+<ds:datastoreItem xmlns:ds="http://schemas.openxmlformats.org/officeDocument/2006/customXml" ds:itemID="{2E1216A8-0FD2-4060-9E94-6212AEB0D09C}">
   <ds:schemaRefs>
     <ds:schemaRef ds:uri="http://schemas.openxmlformats.org/officeDocument/2006/bibliography"/>
   </ds:schemaRefs>

</xml_diff>